<commit_message>
Add hardware configuration command
</commit_message>
<xml_diff>
--- a/Docs/Miny18_PM.docx
+++ b/Docs/Miny18_PM.docx
@@ -140,8 +140,6 @@
             <w:r>
               <w:t>09/01</w:t>
             </w:r>
-            <w:bookmarkStart w:id="0" w:name="_GoBack"/>
-            <w:bookmarkEnd w:id="0"/>
             <w:r>
               <w:t>/2020</w:t>
             </w:r>
@@ -157,6 +155,46 @@
             </w:r>
           </w:p>
         </w:tc>
+      </w:tr>
+      <w:tr>
+        <w:tc>
+          <w:tcPr>
+            <w:tcW w:w="1008" w:type="dxa"/>
+          </w:tcPr>
+          <w:p>
+            <w:r>
+              <w:t>1.1</w:t>
+            </w:r>
+          </w:p>
+        </w:tc>
+        <w:tc>
+          <w:tcPr>
+            <w:tcW w:w="1440" w:type="dxa"/>
+          </w:tcPr>
+          <w:p>
+            <w:r>
+              <w:t>09/14/2020</w:t>
+            </w:r>
+          </w:p>
+        </w:tc>
+        <w:tc>
+          <w:tcPr>
+            <w:tcW w:w="7128" w:type="dxa"/>
+          </w:tcPr>
+          <w:p>
+            <w:r>
+              <w:t>Add hardware config</w:t>
+            </w:r>
+            <w:r>
+              <w:t>uration</w:t>
+            </w:r>
+            <w:r>
+              <w:t xml:space="preserve"> command</w:t>
+            </w:r>
+          </w:p>
+        </w:tc>
+        <w:bookmarkStart w:id="0" w:name="_GoBack"/>
+        <w:bookmarkEnd w:id="0"/>
       </w:tr>
     </w:tbl>
     <w:p/>
@@ -215,7 +253,7 @@
           <w:r>
             <w:fldChar w:fldCharType="separate"/>
           </w:r>
-          <w:hyperlink w:anchor="_Toc49850163" w:history="1">
+          <w:hyperlink w:anchor="_Toc50976412" w:history="1">
             <w:r>
               <w:rPr>
                 <w:rStyle w:val="Hyperlink"/>
@@ -242,7 +280,7 @@
                 <w:noProof/>
                 <w:webHidden/>
               </w:rPr>
-              <w:instrText xml:space="preserve"> PAGEREF _Toc49850163 \h </w:instrText>
+              <w:instrText xml:space="preserve"> PAGEREF _Toc50976412 \h </w:instrText>
             </w:r>
             <w:r>
               <w:rPr>
@@ -284,7 +322,7 @@
               <w:noProof/>
             </w:rPr>
           </w:pPr>
-          <w:hyperlink w:anchor="_Toc49850164" w:history="1">
+          <w:hyperlink w:anchor="_Toc50976413" w:history="1">
             <w:r>
               <w:rPr>
                 <w:rStyle w:val="Hyperlink"/>
@@ -311,7 +349,7 @@
                 <w:noProof/>
                 <w:webHidden/>
               </w:rPr>
-              <w:instrText xml:space="preserve"> PAGEREF _Toc49850164 \h </w:instrText>
+              <w:instrText xml:space="preserve"> PAGEREF _Toc50976413 \h </w:instrText>
             </w:r>
             <w:r>
               <w:rPr>
@@ -353,7 +391,7 @@
               <w:noProof/>
             </w:rPr>
           </w:pPr>
-          <w:hyperlink w:anchor="_Toc49850165" w:history="1">
+          <w:hyperlink w:anchor="_Toc50976414" w:history="1">
             <w:r>
               <w:rPr>
                 <w:rStyle w:val="Hyperlink"/>
@@ -380,7 +418,7 @@
                 <w:noProof/>
                 <w:webHidden/>
               </w:rPr>
-              <w:instrText xml:space="preserve"> PAGEREF _Toc49850165 \h </w:instrText>
+              <w:instrText xml:space="preserve"> PAGEREF _Toc50976414 \h </w:instrText>
             </w:r>
             <w:r>
               <w:rPr>
@@ -422,7 +460,7 @@
               <w:noProof/>
             </w:rPr>
           </w:pPr>
-          <w:hyperlink w:anchor="_Toc49850166" w:history="1">
+          <w:hyperlink w:anchor="_Toc50976415" w:history="1">
             <w:r>
               <w:rPr>
                 <w:rStyle w:val="Hyperlink"/>
@@ -449,7 +487,7 @@
                 <w:noProof/>
                 <w:webHidden/>
               </w:rPr>
-              <w:instrText xml:space="preserve"> PAGEREF _Toc49850166 \h </w:instrText>
+              <w:instrText xml:space="preserve"> PAGEREF _Toc50976415 \h </w:instrText>
             </w:r>
             <w:r>
               <w:rPr>
@@ -491,7 +529,7 @@
               <w:noProof/>
             </w:rPr>
           </w:pPr>
-          <w:hyperlink w:anchor="_Toc49850167" w:history="1">
+          <w:hyperlink w:anchor="_Toc50976416" w:history="1">
             <w:r>
               <w:rPr>
                 <w:rStyle w:val="Hyperlink"/>
@@ -518,7 +556,7 @@
                 <w:noProof/>
                 <w:webHidden/>
               </w:rPr>
-              <w:instrText xml:space="preserve"> PAGEREF _Toc49850167 \h </w:instrText>
+              <w:instrText xml:space="preserve"> PAGEREF _Toc50976416 \h </w:instrText>
             </w:r>
             <w:r>
               <w:rPr>
@@ -560,7 +598,7 @@
               <w:noProof/>
             </w:rPr>
           </w:pPr>
-          <w:hyperlink w:anchor="_Toc49850168" w:history="1">
+          <w:hyperlink w:anchor="_Toc50976417" w:history="1">
             <w:r>
               <w:rPr>
                 <w:rStyle w:val="Hyperlink"/>
@@ -587,7 +625,7 @@
                 <w:noProof/>
                 <w:webHidden/>
               </w:rPr>
-              <w:instrText xml:space="preserve"> PAGEREF _Toc49850168 \h </w:instrText>
+              <w:instrText xml:space="preserve"> PAGEREF _Toc50976417 \h </w:instrText>
             </w:r>
             <w:r>
               <w:rPr>
@@ -629,7 +667,7 @@
               <w:noProof/>
             </w:rPr>
           </w:pPr>
-          <w:hyperlink w:anchor="_Toc49850169" w:history="1">
+          <w:hyperlink w:anchor="_Toc50976418" w:history="1">
             <w:r>
               <w:rPr>
                 <w:rStyle w:val="Hyperlink"/>
@@ -656,7 +694,7 @@
                 <w:noProof/>
                 <w:webHidden/>
               </w:rPr>
-              <w:instrText xml:space="preserve"> PAGEREF _Toc49850169 \h </w:instrText>
+              <w:instrText xml:space="preserve"> PAGEREF _Toc50976418 \h </w:instrText>
             </w:r>
             <w:r>
               <w:rPr>
@@ -698,7 +736,7 @@
               <w:noProof/>
             </w:rPr>
           </w:pPr>
-          <w:hyperlink w:anchor="_Toc49850170" w:history="1">
+          <w:hyperlink w:anchor="_Toc50976419" w:history="1">
             <w:r>
               <w:rPr>
                 <w:rStyle w:val="Hyperlink"/>
@@ -725,7 +763,7 @@
                 <w:noProof/>
                 <w:webHidden/>
               </w:rPr>
-              <w:instrText xml:space="preserve"> PAGEREF _Toc49850170 \h </w:instrText>
+              <w:instrText xml:space="preserve"> PAGEREF _Toc50976419 \h </w:instrText>
             </w:r>
             <w:r>
               <w:rPr>
@@ -767,7 +805,7 @@
               <w:noProof/>
             </w:rPr>
           </w:pPr>
-          <w:hyperlink w:anchor="_Toc49850171" w:history="1">
+          <w:hyperlink w:anchor="_Toc50976420" w:history="1">
             <w:r>
               <w:rPr>
                 <w:rStyle w:val="Hyperlink"/>
@@ -794,7 +832,7 @@
                 <w:noProof/>
                 <w:webHidden/>
               </w:rPr>
-              <w:instrText xml:space="preserve"> PAGEREF _Toc49850171 \h </w:instrText>
+              <w:instrText xml:space="preserve"> PAGEREF _Toc50976420 \h </w:instrText>
             </w:r>
             <w:r>
               <w:rPr>
@@ -836,7 +874,7 @@
               <w:noProof/>
             </w:rPr>
           </w:pPr>
-          <w:hyperlink w:anchor="_Toc49850172" w:history="1">
+          <w:hyperlink w:anchor="_Toc50976421" w:history="1">
             <w:r>
               <w:rPr>
                 <w:rStyle w:val="Hyperlink"/>
@@ -863,7 +901,7 @@
                 <w:noProof/>
                 <w:webHidden/>
               </w:rPr>
-              <w:instrText xml:space="preserve"> PAGEREF _Toc49850172 \h </w:instrText>
+              <w:instrText xml:space="preserve"> PAGEREF _Toc50976421 \h </w:instrText>
             </w:r>
             <w:r>
               <w:rPr>
@@ -905,7 +943,7 @@
               <w:noProof/>
             </w:rPr>
           </w:pPr>
-          <w:hyperlink w:anchor="_Toc49850173" w:history="1">
+          <w:hyperlink w:anchor="_Toc50976422" w:history="1">
             <w:r>
               <w:rPr>
                 <w:rStyle w:val="Hyperlink"/>
@@ -932,7 +970,7 @@
                 <w:noProof/>
                 <w:webHidden/>
               </w:rPr>
-              <w:instrText xml:space="preserve"> PAGEREF _Toc49850173 \h </w:instrText>
+              <w:instrText xml:space="preserve"> PAGEREF _Toc50976422 \h </w:instrText>
             </w:r>
             <w:r>
               <w:rPr>
@@ -974,7 +1012,7 @@
               <w:noProof/>
             </w:rPr>
           </w:pPr>
-          <w:hyperlink w:anchor="_Toc49850174" w:history="1">
+          <w:hyperlink w:anchor="_Toc50976423" w:history="1">
             <w:r>
               <w:rPr>
                 <w:rStyle w:val="Hyperlink"/>
@@ -1001,7 +1039,7 @@
                 <w:noProof/>
                 <w:webHidden/>
               </w:rPr>
-              <w:instrText xml:space="preserve"> PAGEREF _Toc49850174 \h </w:instrText>
+              <w:instrText xml:space="preserve"> PAGEREF _Toc50976423 \h </w:instrText>
             </w:r>
             <w:r>
               <w:rPr>
@@ -1043,7 +1081,7 @@
               <w:noProof/>
             </w:rPr>
           </w:pPr>
-          <w:hyperlink w:anchor="_Toc49850175" w:history="1">
+          <w:hyperlink w:anchor="_Toc50976424" w:history="1">
             <w:r>
               <w:rPr>
                 <w:rStyle w:val="Hyperlink"/>
@@ -1070,7 +1108,7 @@
                 <w:noProof/>
                 <w:webHidden/>
               </w:rPr>
-              <w:instrText xml:space="preserve"> PAGEREF _Toc49850175 \h </w:instrText>
+              <w:instrText xml:space="preserve"> PAGEREF _Toc50976424 \h </w:instrText>
             </w:r>
             <w:r>
               <w:rPr>
@@ -1112,7 +1150,7 @@
               <w:noProof/>
             </w:rPr>
           </w:pPr>
-          <w:hyperlink w:anchor="_Toc49850176" w:history="1">
+          <w:hyperlink w:anchor="_Toc50976425" w:history="1">
             <w:r>
               <w:rPr>
                 <w:rStyle w:val="Hyperlink"/>
@@ -1139,7 +1177,7 @@
                 <w:noProof/>
                 <w:webHidden/>
               </w:rPr>
-              <w:instrText xml:space="preserve"> PAGEREF _Toc49850176 \h </w:instrText>
+              <w:instrText xml:space="preserve"> PAGEREF _Toc50976425 \h </w:instrText>
             </w:r>
             <w:r>
               <w:rPr>
@@ -1181,7 +1219,7 @@
               <w:noProof/>
             </w:rPr>
           </w:pPr>
-          <w:hyperlink w:anchor="_Toc49850177" w:history="1">
+          <w:hyperlink w:anchor="_Toc50976426" w:history="1">
             <w:r>
               <w:rPr>
                 <w:rStyle w:val="Hyperlink"/>
@@ -1208,7 +1246,7 @@
                 <w:noProof/>
                 <w:webHidden/>
               </w:rPr>
-              <w:instrText xml:space="preserve"> PAGEREF _Toc49850177 \h </w:instrText>
+              <w:instrText xml:space="preserve"> PAGEREF _Toc50976426 \h </w:instrText>
             </w:r>
             <w:r>
               <w:rPr>
@@ -1250,7 +1288,7 @@
               <w:noProof/>
             </w:rPr>
           </w:pPr>
-          <w:hyperlink w:anchor="_Toc49850178" w:history="1">
+          <w:hyperlink w:anchor="_Toc50976427" w:history="1">
             <w:r>
               <w:rPr>
                 <w:rStyle w:val="Hyperlink"/>
@@ -1277,7 +1315,7 @@
                 <w:noProof/>
                 <w:webHidden/>
               </w:rPr>
-              <w:instrText xml:space="preserve"> PAGEREF _Toc49850178 \h </w:instrText>
+              <w:instrText xml:space="preserve"> PAGEREF _Toc50976427 \h </w:instrText>
             </w:r>
             <w:r>
               <w:rPr>
@@ -1319,7 +1357,7 @@
               <w:noProof/>
             </w:rPr>
           </w:pPr>
-          <w:hyperlink w:anchor="_Toc49850179" w:history="1">
+          <w:hyperlink w:anchor="_Toc50976428" w:history="1">
             <w:r>
               <w:rPr>
                 <w:rStyle w:val="Hyperlink"/>
@@ -1346,7 +1384,7 @@
                 <w:noProof/>
                 <w:webHidden/>
               </w:rPr>
-              <w:instrText xml:space="preserve"> PAGEREF _Toc49850179 \h </w:instrText>
+              <w:instrText xml:space="preserve"> PAGEREF _Toc50976428 \h </w:instrText>
             </w:r>
             <w:r>
               <w:rPr>
@@ -1366,7 +1404,7 @@
                 <w:noProof/>
                 <w:webHidden/>
               </w:rPr>
-              <w:t>8</w:t>
+              <w:t>9</w:t>
             </w:r>
             <w:r>
               <w:rPr>
@@ -1388,12 +1426,81 @@
               <w:noProof/>
             </w:rPr>
           </w:pPr>
-          <w:hyperlink w:anchor="_Toc49850180" w:history="1">
+          <w:hyperlink w:anchor="_Toc50976429" w:history="1">
             <w:r>
               <w:rPr>
                 <w:rStyle w:val="Hyperlink"/>
                 <w:noProof/>
               </w:rPr>
+              <w:t>Memory Configuration</w:t>
+            </w:r>
+            <w:r>
+              <w:rPr>
+                <w:noProof/>
+                <w:webHidden/>
+              </w:rPr>
+              <w:tab/>
+            </w:r>
+            <w:r>
+              <w:rPr>
+                <w:noProof/>
+                <w:webHidden/>
+              </w:rPr>
+              <w:fldChar w:fldCharType="begin"/>
+            </w:r>
+            <w:r>
+              <w:rPr>
+                <w:noProof/>
+                <w:webHidden/>
+              </w:rPr>
+              <w:instrText xml:space="preserve"> PAGEREF _Toc50976429 \h </w:instrText>
+            </w:r>
+            <w:r>
+              <w:rPr>
+                <w:noProof/>
+                <w:webHidden/>
+              </w:rPr>
+            </w:r>
+            <w:r>
+              <w:rPr>
+                <w:noProof/>
+                <w:webHidden/>
+              </w:rPr>
+              <w:fldChar w:fldCharType="separate"/>
+            </w:r>
+            <w:r>
+              <w:rPr>
+                <w:noProof/>
+                <w:webHidden/>
+              </w:rPr>
+              <w:t>9</w:t>
+            </w:r>
+            <w:r>
+              <w:rPr>
+                <w:noProof/>
+                <w:webHidden/>
+              </w:rPr>
+              <w:fldChar w:fldCharType="end"/>
+            </w:r>
+          </w:hyperlink>
+        </w:p>
+        <w:p>
+          <w:pPr>
+            <w:pStyle w:val="TOC2"/>
+            <w:tabs>
+              <w:tab w:val="right" w:leader="dot" w:pos="9350"/>
+            </w:tabs>
+            <w:rPr>
+              <w:rFonts w:eastAsiaTheme="minorEastAsia"/>
+              <w:noProof/>
+            </w:rPr>
+          </w:pPr>
+          <w:hyperlink w:anchor="_Toc50976430" w:history="1">
+            <w:r>
+              <w:rPr>
+                <w:rStyle w:val="Hyperlink"/>
+                <w:noProof/>
+              </w:rPr>
               <w:t>Strings</w:t>
             </w:r>
             <w:r>
@@ -1415,7 +1522,7 @@
                 <w:noProof/>
                 <w:webHidden/>
               </w:rPr>
-              <w:instrText xml:space="preserve"> PAGEREF _Toc49850180 \h </w:instrText>
+              <w:instrText xml:space="preserve"> PAGEREF _Toc50976430 \h </w:instrText>
             </w:r>
             <w:r>
               <w:rPr>
@@ -1435,7 +1542,7 @@
                 <w:noProof/>
                 <w:webHidden/>
               </w:rPr>
-              <w:t>9</w:t>
+              <w:t>10</w:t>
             </w:r>
             <w:r>
               <w:rPr>
@@ -1457,7 +1564,7 @@
               <w:noProof/>
             </w:rPr>
           </w:pPr>
-          <w:hyperlink w:anchor="_Toc49850181" w:history="1">
+          <w:hyperlink w:anchor="_Toc50976431" w:history="1">
             <w:r>
               <w:rPr>
                 <w:rStyle w:val="Hyperlink"/>
@@ -1484,7 +1591,7 @@
                 <w:noProof/>
                 <w:webHidden/>
               </w:rPr>
-              <w:instrText xml:space="preserve"> PAGEREF _Toc49850181 \h </w:instrText>
+              <w:instrText xml:space="preserve"> PAGEREF _Toc50976431 \h </w:instrText>
             </w:r>
             <w:r>
               <w:rPr>
@@ -1504,7 +1611,7 @@
                 <w:noProof/>
                 <w:webHidden/>
               </w:rPr>
-              <w:t>10</w:t>
+              <w:t>11</w:t>
             </w:r>
             <w:r>
               <w:rPr>
@@ -1538,7 +1645,7 @@
       <w:pPr>
         <w:pStyle w:val="Heading1"/>
       </w:pPr>
-      <w:bookmarkStart w:id="1" w:name="_Toc49850163"/>
+      <w:bookmarkStart w:id="1" w:name="_Toc50976412"/>
       <w:r>
         <w:lastRenderedPageBreak/>
         <w:t>Introduction</w:t>
@@ -1600,7 +1707,7 @@
       <w:pPr>
         <w:pStyle w:val="Heading1"/>
       </w:pPr>
-      <w:bookmarkStart w:id="2" w:name="_Toc49850164"/>
+      <w:bookmarkStart w:id="2" w:name="_Toc50976413"/>
       <w:r>
         <w:t>TERMS OF USE: MIT License</w:t>
       </w:r>
@@ -1659,7 +1766,7 @@
       <w:pPr>
         <w:pStyle w:val="Heading1"/>
       </w:pPr>
-      <w:bookmarkStart w:id="3" w:name="_Toc49850165"/>
+      <w:bookmarkStart w:id="3" w:name="_Toc50976414"/>
       <w:r>
         <w:lastRenderedPageBreak/>
         <w:t>Build Process</w:t>
@@ -1901,7 +2008,7 @@
       <w:pPr>
         <w:pStyle w:val="Heading1"/>
       </w:pPr>
-      <w:bookmarkStart w:id="4" w:name="_Toc49850166"/>
+      <w:bookmarkStart w:id="4" w:name="_Toc50976415"/>
       <w:r>
         <w:t>Program Structure</w:t>
       </w:r>
@@ -2584,7 +2691,7 @@
       <w:pPr>
         <w:pStyle w:val="Heading1"/>
       </w:pPr>
-      <w:bookmarkStart w:id="5" w:name="_Toc49850167"/>
+      <w:bookmarkStart w:id="5" w:name="_Toc50976416"/>
       <w:r>
         <w:t>L</w:t>
       </w:r>
@@ -2624,7 +2731,7 @@
       <w:pPr>
         <w:pStyle w:val="Heading2"/>
       </w:pPr>
-      <w:bookmarkStart w:id="6" w:name="_Toc49850168"/>
+      <w:bookmarkStart w:id="6" w:name="_Toc50976417"/>
       <w:r>
         <w:t>Comments</w:t>
       </w:r>
@@ -2666,7 +2773,7 @@
       <w:pPr>
         <w:pStyle w:val="Heading2"/>
       </w:pPr>
-      <w:bookmarkStart w:id="7" w:name="_Toc49850169"/>
+      <w:bookmarkStart w:id="7" w:name="_Toc50976418"/>
       <w:r>
         <w:t>Data Types</w:t>
       </w:r>
@@ -2717,7 +2824,7 @@
       <w:pPr>
         <w:pStyle w:val="Heading2"/>
       </w:pPr>
-      <w:bookmarkStart w:id="8" w:name="_Toc49850170"/>
+      <w:bookmarkStart w:id="8" w:name="_Toc50976419"/>
       <w:r>
         <w:t>Literals</w:t>
       </w:r>
@@ -2811,7 +2918,7 @@
       <w:pPr>
         <w:pStyle w:val="Heading2"/>
       </w:pPr>
-      <w:bookmarkStart w:id="9" w:name="_Toc49850171"/>
+      <w:bookmarkStart w:id="9" w:name="_Toc50976420"/>
       <w:r>
         <w:lastRenderedPageBreak/>
         <w:t>Variable Declaration</w:t>
@@ -3403,7 +3510,7 @@
       <w:pPr>
         <w:pStyle w:val="Heading2"/>
       </w:pPr>
-      <w:bookmarkStart w:id="10" w:name="_Toc49850172"/>
+      <w:bookmarkStart w:id="10" w:name="_Toc50976421"/>
       <w:r>
         <w:t>I</w:t>
       </w:r>
@@ -4062,7 +4169,7 @@
       <w:pPr>
         <w:pStyle w:val="Heading2"/>
       </w:pPr>
-      <w:bookmarkStart w:id="11" w:name="_Toc49850173"/>
+      <w:bookmarkStart w:id="11" w:name="_Toc50976422"/>
       <w:proofErr w:type="spellStart"/>
       <w:proofErr w:type="gramStart"/>
       <w:r>
@@ -4371,7 +4478,7 @@
       <w:pPr>
         <w:pStyle w:val="Heading2"/>
       </w:pPr>
-      <w:bookmarkStart w:id="12" w:name="_Toc49850174"/>
+      <w:bookmarkStart w:id="12" w:name="_Toc50976423"/>
       <w:r>
         <w:t>If Statements</w:t>
       </w:r>
@@ -4632,7 +4739,7 @@
       <w:pPr>
         <w:pStyle w:val="Heading2"/>
       </w:pPr>
-      <w:bookmarkStart w:id="13" w:name="_Toc49850175"/>
+      <w:bookmarkStart w:id="13" w:name="_Toc50976424"/>
       <w:r>
         <w:t>Loops</w:t>
       </w:r>
@@ -5031,7 +5138,7 @@
       <w:pPr>
         <w:pStyle w:val="Heading2"/>
       </w:pPr>
-      <w:bookmarkStart w:id="14" w:name="_Toc49850176"/>
+      <w:bookmarkStart w:id="14" w:name="_Toc50976425"/>
       <w:r>
         <w:lastRenderedPageBreak/>
         <w:t>Functions</w:t>
@@ -5744,7 +5851,7 @@
       <w:pPr>
         <w:pStyle w:val="Heading2"/>
       </w:pPr>
-      <w:bookmarkStart w:id="15" w:name="_Toc49850177"/>
+      <w:bookmarkStart w:id="15" w:name="_Toc50976426"/>
       <w:r>
         <w:lastRenderedPageBreak/>
         <w:t>Interrupt Service Routines</w:t>
@@ -6483,7 +6590,7 @@
       <w:pPr>
         <w:pStyle w:val="Heading2"/>
       </w:pPr>
-      <w:bookmarkStart w:id="16" w:name="_Toc49850178"/>
+      <w:bookmarkStart w:id="16" w:name="_Toc50976427"/>
       <w:r>
         <w:lastRenderedPageBreak/>
         <w:t>Pause Timer</w:t>
@@ -7168,39 +7275,6 @@
     <w:p/>
     <w:p>
       <w:pPr>
-        <w:pStyle w:val="Heading2"/>
-      </w:pPr>
-      <w:bookmarkStart w:id="17" w:name="_Toc49850179"/>
-      <w:r>
-        <w:t>System Control</w:t>
-      </w:r>
-      <w:bookmarkEnd w:id="17"/>
-    </w:p>
-    <w:p>
-      <w:r>
-        <w:t xml:space="preserve">The </w:t>
-      </w:r>
-      <w:r>
-        <w:rPr>
-          <w:rFonts w:ascii="Courier New" w:hAnsi="Courier New" w:cs="Courier New"/>
-        </w:rPr>
-        <w:t>reset</w:t>
-      </w:r>
-      <w:r>
-        <w:t xml:space="preserve"> command will pulse the RESET signal to reset the registers in the Bit Memory, the timer, and the utility modules. The </w:t>
-      </w:r>
-      <w:r>
-        <w:rPr>
-          <w:rFonts w:ascii="Courier New" w:hAnsi="Courier New" w:cs="Courier New"/>
-        </w:rPr>
-        <w:t>restart</w:t>
-      </w:r>
-      <w:r>
-        <w:t xml:space="preserve"> command will restart the processor by setting the program counter and the stack pointer to zero.</w:t>
-      </w:r>
-    </w:p>
-    <w:p>
-      <w:pPr>
         <w:rPr>
           <w:rFonts w:asciiTheme="majorHAnsi" w:eastAsiaTheme="majorEastAsia" w:hAnsiTheme="majorHAnsi" w:cstheme="majorBidi"/>
           <w:b/>
@@ -7218,10 +7292,53 @@
       <w:pPr>
         <w:pStyle w:val="Heading2"/>
       </w:pPr>
-      <w:bookmarkStart w:id="18" w:name="_Toc49850180"/>
+      <w:bookmarkStart w:id="17" w:name="_Toc50976428"/>
       <w:r>
         <w:lastRenderedPageBreak/>
-        <w:t>Strings</w:t>
+        <w:t>System Control</w:t>
+      </w:r>
+      <w:bookmarkEnd w:id="17"/>
+    </w:p>
+    <w:p>
+      <w:r>
+        <w:t xml:space="preserve">The </w:t>
+      </w:r>
+      <w:r>
+        <w:rPr>
+          <w:rFonts w:ascii="Courier New" w:hAnsi="Courier New" w:cs="Courier New"/>
+        </w:rPr>
+        <w:t>reset</w:t>
+      </w:r>
+      <w:r>
+        <w:t xml:space="preserve"> command will pulse the RESET signal to reset the registers in the Bit Memory, the timer, and the utility modules. The </w:t>
+      </w:r>
+      <w:r>
+        <w:rPr>
+          <w:rFonts w:ascii="Courier New" w:hAnsi="Courier New" w:cs="Courier New"/>
+        </w:rPr>
+        <w:t>restart</w:t>
+      </w:r>
+      <w:r>
+        <w:t xml:space="preserve"> command will restart the processor by setting the program counter and the stack pointer to zero.</w:t>
+      </w:r>
+    </w:p>
+    <w:p>
+      <w:pPr>
+        <w:rPr>
+          <w:rFonts w:asciiTheme="majorHAnsi" w:eastAsiaTheme="majorEastAsia" w:hAnsiTheme="majorHAnsi" w:cstheme="majorBidi"/>
+          <w:b/>
+          <w:bCs/>
+          <w:color w:val="4F81BD" w:themeColor="accent1"/>
+        </w:rPr>
+      </w:pPr>
+    </w:p>
+    <w:p>
+      <w:pPr>
+        <w:pStyle w:val="Heading2"/>
+      </w:pPr>
+      <w:bookmarkStart w:id="18" w:name="_Toc50976429"/>
+      <w:r>
+        <w:t>Memory Configuration</w:t>
       </w:r>
       <w:bookmarkEnd w:id="18"/>
     </w:p>
@@ -7229,22 +7346,34 @@
       <w:r>
         <w:t xml:space="preserve">The </w:t>
       </w:r>
-      <w:r>
-        <w:rPr>
-          <w:rFonts w:ascii="Courier New" w:hAnsi="Courier New" w:cs="Courier New"/>
-        </w:rPr>
-        <w:t>string</w:t>
-      </w:r>
-      <w:r>
-        <w:t xml:space="preserve"> keyword is used to declare an ASCII string. Since an ASCII character uses only 7 bits and the constants ROM </w:t>
-      </w:r>
-      <w:proofErr w:type="gramStart"/>
-      <w:r>
-        <w:t>a</w:t>
-      </w:r>
-      <w:proofErr w:type="gramEnd"/>
-      <w:r>
-        <w:t xml:space="preserve"> 18 bits, ASCI characters are packed two per ROM word. The first character in the string is in the low half of the word and the next character is in the high half. A terminating zero is also added to the end.</w:t>
+      <w:proofErr w:type="spellStart"/>
+      <w:r>
+        <w:rPr>
+          <w:rStyle w:val="Emphasis"/>
+        </w:rPr>
+        <w:t>config</w:t>
+      </w:r>
+      <w:proofErr w:type="spellEnd"/>
+      <w:r>
+        <w:t xml:space="preserve"> command informs the assembler about the hardware memory sizes; see the Proc18 User’s Manual for details. Specifically it sets the number of address bits for each block. The code ROM can have from 1 to 12 address bit, for a max of 4096 words. The data RAM can have 1 to 18 address bits for a max of </w:t>
+      </w:r>
+      <w:r>
+        <w:t>262144</w:t>
+      </w:r>
+      <w:r>
+        <w:t xml:space="preserve"> words.</w:t>
+      </w:r>
+      <w:r>
+        <w:t xml:space="preserve"> The data RAM is used for integer arrays and the call return stack.</w:t>
+      </w:r>
+      <w:r>
+        <w:t xml:space="preserve"> The constants ROM can have 0 to 18 address bits for a max of </w:t>
+      </w:r>
+      <w:r>
+        <w:t>262144</w:t>
+      </w:r>
+      <w:r>
+        <w:t xml:space="preserve"> words. If 0 bits then the constants ROM is deleted from the implementation. Single value constants are included in the code ROM, constants ROM is for constant tables and strings.</w:t>
       </w:r>
     </w:p>
     <w:p>
@@ -7289,6 +7418,194 @@
                 <w:rFonts w:ascii="Courier New" w:hAnsi="Courier New" w:cs="Courier New"/>
                 <w:b/>
               </w:rPr>
+              <w:t xml:space="preserve"># </w:t>
+            </w:r>
+            <w:r>
+              <w:rPr>
+                <w:rFonts w:ascii="Courier New" w:hAnsi="Courier New" w:cs="Courier New"/>
+                <w:b/>
+              </w:rPr>
+              <w:t>1K Code ROM</w:t>
+            </w:r>
+          </w:p>
+          <w:p>
+            <w:pPr>
+              <w:pStyle w:val="NoSpacing"/>
+              <w:keepNext/>
+              <w:rPr>
+                <w:rFonts w:ascii="Courier New" w:hAnsi="Courier New" w:cs="Courier New"/>
+                <w:b/>
+              </w:rPr>
+            </w:pPr>
+            <w:r>
+              <w:rPr>
+                <w:rFonts w:ascii="Courier New" w:hAnsi="Courier New" w:cs="Courier New"/>
+                <w:b/>
+              </w:rPr>
+              <w:t># 8K Data RAM</w:t>
+            </w:r>
+          </w:p>
+          <w:p>
+            <w:pPr>
+              <w:pStyle w:val="NoSpacing"/>
+              <w:keepNext/>
+              <w:rPr>
+                <w:rFonts w:ascii="Courier New" w:hAnsi="Courier New" w:cs="Courier New"/>
+                <w:b/>
+              </w:rPr>
+            </w:pPr>
+            <w:r>
+              <w:rPr>
+                <w:rFonts w:ascii="Courier New" w:hAnsi="Courier New" w:cs="Courier New"/>
+                <w:b/>
+              </w:rPr>
+              <w:t># 2K Constants ROM</w:t>
+            </w:r>
+          </w:p>
+          <w:p>
+            <w:pPr>
+              <w:pStyle w:val="NoSpacing"/>
+              <w:keepNext/>
+              <w:rPr>
+                <w:rFonts w:ascii="Courier New" w:hAnsi="Courier New" w:cs="Courier New"/>
+                <w:b/>
+              </w:rPr>
+            </w:pPr>
+          </w:p>
+          <w:p>
+            <w:pPr>
+              <w:pStyle w:val="NoSpacing"/>
+              <w:keepNext/>
+              <w:rPr>
+                <w:rFonts w:ascii="Courier New" w:hAnsi="Courier New" w:cs="Courier New"/>
+                <w:b/>
+              </w:rPr>
+            </w:pPr>
+            <w:proofErr w:type="spellStart"/>
+            <w:r>
+              <w:rPr>
+                <w:rFonts w:ascii="Courier New" w:hAnsi="Courier New" w:cs="Courier New"/>
+                <w:b/>
+              </w:rPr>
+              <w:t>C</w:t>
+            </w:r>
+            <w:r>
+              <w:rPr>
+                <w:rFonts w:ascii="Courier New" w:hAnsi="Courier New" w:cs="Courier New"/>
+                <w:b/>
+              </w:rPr>
+              <w:t>onfi</w:t>
+            </w:r>
+            <w:r>
+              <w:rPr>
+                <w:rFonts w:ascii="Courier New" w:hAnsi="Courier New" w:cs="Courier New"/>
+                <w:b/>
+              </w:rPr>
+              <w:t>g</w:t>
+            </w:r>
+            <w:proofErr w:type="spellEnd"/>
+            <w:r>
+              <w:rPr>
+                <w:rFonts w:ascii="Courier New" w:hAnsi="Courier New" w:cs="Courier New"/>
+                <w:b/>
+              </w:rPr>
+              <w:t xml:space="preserve"> 10 13 11</w:t>
+            </w:r>
+          </w:p>
+        </w:tc>
+      </w:tr>
+    </w:tbl>
+    <w:p/>
+    <w:p>
+      <w:pPr>
+        <w:rPr>
+          <w:rFonts w:asciiTheme="majorHAnsi" w:eastAsiaTheme="majorEastAsia" w:hAnsiTheme="majorHAnsi" w:cstheme="majorBidi"/>
+          <w:b/>
+          <w:bCs/>
+          <w:color w:val="4F81BD" w:themeColor="accent1"/>
+          <w:sz w:val="26"/>
+          <w:szCs w:val="26"/>
+        </w:rPr>
+      </w:pPr>
+      <w:r>
+        <w:br w:type="page"/>
+      </w:r>
+    </w:p>
+    <w:p>
+      <w:pPr>
+        <w:pStyle w:val="Heading2"/>
+      </w:pPr>
+      <w:bookmarkStart w:id="19" w:name="_Toc50976430"/>
+      <w:r>
+        <w:lastRenderedPageBreak/>
+        <w:t>Strings</w:t>
+      </w:r>
+      <w:bookmarkEnd w:id="19"/>
+    </w:p>
+    <w:p>
+      <w:r>
+        <w:t xml:space="preserve">The </w:t>
+      </w:r>
+      <w:r>
+        <w:rPr>
+          <w:rFonts w:ascii="Courier New" w:hAnsi="Courier New" w:cs="Courier New"/>
+        </w:rPr>
+        <w:t>string</w:t>
+      </w:r>
+      <w:r>
+        <w:t xml:space="preserve"> keyword is used to declare an ASCII string. Since an ASCII character uses only 7 bits and the constants ROM </w:t>
+      </w:r>
+      <w:proofErr w:type="gramStart"/>
+      <w:r>
+        <w:t>a</w:t>
+      </w:r>
+      <w:proofErr w:type="gramEnd"/>
+      <w:r>
+        <w:t xml:space="preserve"> 18 bits, ASCI characters are packed two per ROM word. The first character in the string is in the low half of the word and the next character is in the high half. A terminating zero is also added to the end.</w:t>
+      </w:r>
+    </w:p>
+    <w:p>
+      <w:pPr>
+        <w:pStyle w:val="NoSpacing"/>
+        <w:rPr>
+          <w:rFonts w:ascii="Courier New" w:hAnsi="Courier New" w:cs="Courier New"/>
+        </w:rPr>
+      </w:pPr>
+    </w:p>
+    <w:tbl>
+      <w:tblPr>
+        <w:tblStyle w:val="TableGrid"/>
+        <w:tblW w:w="0" w:type="auto"/>
+        <w:jc w:val="center"/>
+        <w:shd w:val="clear" w:color="auto" w:fill="EEECE1" w:themeFill="background2"/>
+        <w:tblLook w:val="04A0" w:firstRow="1" w:lastRow="0" w:firstColumn="1" w:lastColumn="0" w:noHBand="0" w:noVBand="1"/>
+      </w:tblPr>
+      <w:tblGrid>
+        <w:gridCol w:w="5328"/>
+      </w:tblGrid>
+      <w:tr>
+        <w:trPr>
+          <w:jc w:val="center"/>
+        </w:trPr>
+        <w:tc>
+          <w:tcPr>
+            <w:tcW w:w="5328" w:type="dxa"/>
+            <w:shd w:val="clear" w:color="auto" w:fill="EEECE1" w:themeFill="background2"/>
+          </w:tcPr>
+          <w:p>
+            <w:pPr>
+              <w:pStyle w:val="NoSpacing"/>
+              <w:keepNext/>
+              <w:rPr>
+                <w:rFonts w:ascii="Courier New" w:hAnsi="Courier New" w:cs="Courier New"/>
+                <w:b/>
+              </w:rPr>
+            </w:pPr>
+            <w:r>
+              <w:rPr>
+                <w:rFonts w:ascii="Courier New" w:hAnsi="Courier New" w:cs="Courier New"/>
+                <w:b/>
+              </w:rPr>
               <w:t xml:space="preserve">module </w:t>
             </w:r>
             <w:proofErr w:type="spellStart"/>
@@ -8022,7 +8339,7 @@
       <w:pPr>
         <w:pStyle w:val="Heading1"/>
       </w:pPr>
-      <w:bookmarkStart w:id="19" w:name="_Toc49850181"/>
+      <w:bookmarkStart w:id="20" w:name="_Toc50976431"/>
       <w:r>
         <w:lastRenderedPageBreak/>
         <w:t xml:space="preserve">Appendix A - </w:t>
@@ -8033,7 +8350,7 @@
       <w:r>
         <w:t>Grammar</w:t>
       </w:r>
-      <w:bookmarkEnd w:id="19"/>
+      <w:bookmarkEnd w:id="20"/>
     </w:p>
     <w:p>
       <w:pPr>
@@ -12443,7 +12760,10 @@
       <w:pStyle w:val="Footer"/>
     </w:pPr>
     <w:r>
-      <w:t>Miny18 Programmer’s Manual   V1.0</w:t>
+      <w:t>M</w:t>
+    </w:r>
+    <w:r>
+      <w:t>iny18 Programmer’s Manual   V1.1</w:t>
     </w:r>
   </w:p>
 </w:ftr>
@@ -12456,7 +12776,10 @@
       <w:pStyle w:val="Footer"/>
     </w:pPr>
     <w:r>
-      <w:t>Miny18 Programmer’s Manual   V1.0</w:t>
+      <w:t>Miny18 Programme</w:t>
+    </w:r>
+    <w:r>
+      <w:t>r’s Manual   V1.1</w:t>
     </w:r>
     <w:r>
       <w:tab/>
@@ -12478,7 +12801,7 @@
       <w:rPr>
         <w:noProof/>
       </w:rPr>
-      <w:t>12</w:t>
+      <w:t>1</w:t>
     </w:r>
     <w:r>
       <w:rPr>
@@ -14168,7 +14491,7 @@
 </file>
 
 <file path=customXml/itemProps1.xml><?xml version="1.0" encoding="utf-8"?>
-<ds:datastoreItem xmlns:ds="http://schemas.openxmlformats.org/officeDocument/2006/customXml" ds:itemID="{7737EEEE-0AB6-4C5A-8974-A1836A56D7A8}">
+<ds:datastoreItem xmlns:ds="http://schemas.openxmlformats.org/officeDocument/2006/customXml" ds:itemID="{EB2AD6CF-E3C2-4DD1-BA23-C5A24D0C7F4A}">
   <ds:schemaRefs>
     <ds:schemaRef ds:uri="http://schemas.openxmlformats.org/officeDocument/2006/bibliography"/>
   </ds:schemaRefs>

</xml_diff>